<commit_message>
more features added (learning stuff)
</commit_message>
<xml_diff>
--- a/prototypes/AdamsPlatformGame/assets/Readme.docx
+++ b/prototypes/AdamsPlatformGame/assets/Readme.docx
@@ -9,8 +9,21 @@
     </w:p>
     <w:p/>
     <w:p>
-      <w:r>
-        <w:t xml:space="preserve">Parchment_alpha.png (author: ‘cron’, </w:t>
+      <w:proofErr w:type="spellStart"/>
+      <w:r>
+        <w:t>Parchment_alpha.png</w:t>
+      </w:r>
+      <w:proofErr w:type="spellEnd"/>
+      <w:r>
+        <w:t xml:space="preserve"> (author: ‘</w:t>
+      </w:r>
+      <w:proofErr w:type="spellStart"/>
+      <w:r>
+        <w:t>cron</w:t>
+      </w:r>
+      <w:proofErr w:type="spellEnd"/>
+      <w:r>
+        <w:t xml:space="preserve">’, </w:t>
       </w:r>
       <w:hyperlink r:id="rId4" w:history="1">
         <w:r>
@@ -26,8 +39,21 @@
     </w:p>
     <w:p/>
     <w:p>
-      <w:r>
-        <w:t xml:space="preserve">castledoors_0.png (author: ‘Reemax’, </w:t>
+      <w:proofErr w:type="gramStart"/>
+      <w:r>
+        <w:t>castledoors</w:t>
+      </w:r>
+      <w:proofErr w:type="gramEnd"/>
+      <w:r>
+        <w:t>_0.png (author: ‘</w:t>
+      </w:r>
+      <w:proofErr w:type="spellStart"/>
+      <w:r>
+        <w:t>Reemax</w:t>
+      </w:r>
+      <w:proofErr w:type="spellEnd"/>
+      <w:r>
+        <w:t xml:space="preserve">’, </w:t>
       </w:r>
       <w:hyperlink r:id="rId5" w:history="1">
         <w:r>
@@ -35,6 +61,102 @@
             <w:rStyle w:val="Hyperlink"/>
           </w:rPr>
           <w:t>http://opengameart.org/content/castle-door</w:t>
+        </w:r>
+      </w:hyperlink>
+      <w:r>
+        <w:t>)</w:t>
+      </w:r>
+    </w:p>
+    <w:p/>
+    <w:p>
+      <w:proofErr w:type="gramStart"/>
+      <w:r>
+        <w:t>blocks</w:t>
+      </w:r>
+      <w:proofErr w:type="gramEnd"/>
+      <w:r>
+        <w:t>_5.png (author ‘</w:t>
+      </w:r>
+      <w:proofErr w:type="spellStart"/>
+      <w:r>
+        <w:t>Nekith</w:t>
+      </w:r>
+      <w:proofErr w:type="spellEnd"/>
+      <w:r>
+        <w:t xml:space="preserve">’, </w:t>
+      </w:r>
+      <w:hyperlink r:id="rId6" w:history="1">
+        <w:r>
+          <w:rPr>
+            <w:rStyle w:val="Hyperlink"/>
+          </w:rPr>
+          <w:t>http://opengameart.org/content/platformer-rock-blocks</w:t>
+        </w:r>
+      </w:hyperlink>
+      <w:r>
+        <w:t>)</w:t>
+      </w:r>
+    </w:p>
+    <w:p/>
+    <w:p>
+      <w:r>
+        <w:t>NES_2.png (author ‘</w:t>
+      </w:r>
+      <w:proofErr w:type="spellStart"/>
+      <w:r>
+        <w:t>Gwes</w:t>
+      </w:r>
+      <w:proofErr w:type="spellEnd"/>
+      <w:r>
+        <w:t xml:space="preserve">’, </w:t>
+      </w:r>
+      <w:hyperlink r:id="rId7" w:history="1">
+        <w:r>
+          <w:rPr>
+            <w:rStyle w:val="Hyperlink"/>
+          </w:rPr>
+          <w:t>http://opengameart.org/content/nes-cc0-graphics-2</w:t>
+        </w:r>
+      </w:hyperlink>
+      <w:r>
+        <w:t>)</w:t>
+      </w:r>
+    </w:p>
+    <w:p/>
+    <w:p>
+      <w:proofErr w:type="gramStart"/>
+      <w:r>
+        <w:t>secret</w:t>
+      </w:r>
+      <w:proofErr w:type="gramEnd"/>
+      <w:r>
+        <w:t>_key_0.png (author ‘</w:t>
+      </w:r>
+      <w:proofErr w:type="spellStart"/>
+      <w:r>
+        <w:t>mayu</w:t>
+      </w:r>
+      <w:proofErr w:type="spellEnd"/>
+      <w:r>
+        <w:t xml:space="preserve"> </w:t>
+      </w:r>
+      <w:proofErr w:type="spellStart"/>
+      <w:r>
+        <w:t>mayooresan</w:t>
+      </w:r>
+      <w:proofErr w:type="spellEnd"/>
+      <w:r>
+        <w:t>’,</w:t>
+      </w:r>
+      <w:r>
+        <w:t xml:space="preserve"> </w:t>
+      </w:r>
+      <w:hyperlink r:id="rId8" w:history="1">
+        <w:r>
+          <w:rPr>
+            <w:rStyle w:val="Hyperlink"/>
+          </w:rPr>
+          <w:t>http://opengameart.org/content/the-secret-key</w:t>
         </w:r>
       </w:hyperlink>
       <w:r>

</xml_diff>